<commit_message>
Added single-sensor configuration documentation, edited multi-sensor configuration documentation
</commit_message>
<xml_diff>
--- a/Docs/Multi-Sensor/Hardware/Hardware-Documentation.docx
+++ b/Docs/Multi-Sensor/Hardware/Hardware-Documentation.docx
@@ -511,27 +511,13 @@
         <w:pStyle w:val="Heading1"/>
         <w:numPr>
           <w:ilvl w:val="0"/>
-          <w:numId w:val="2"/>
+          <w:numId w:val="3"/>
         </w:numPr>
         <w:rPr/>
       </w:pPr>
       <w:r>
         <w:rPr/>
         <w:t>Overview</w:t>
-      </w:r>
-    </w:p>
-    <w:p>
-      <w:pPr>
-        <w:pStyle w:val="TextBody"/>
-        <w:numPr>
-          <w:ilvl w:val="0"/>
-          <w:numId w:val="2"/>
-        </w:numPr>
-        <w:rPr/>
-      </w:pPr>
-      <w:r>
-        <w:rPr/>
-        <w:t>The CIWS-EWM-Logger device is a datalogger designed for gathering water flow data from residential buildings on Utah State University's campus with 4 - 20 mA current loop output meters. Two configurations appear in this repository:</w:t>
       </w:r>
     </w:p>
     <w:p>
@@ -545,7 +531,7 @@
       </w:pPr>
       <w:r>
         <w:rPr/>
-        <w:t>A configuration which reads a single 4 - 20 mA current loop output meter.</w:t>
+        <w:t>The CIWS-EWM-Logger device is a datalogger designed for gathering water flow data from residential buildings on Utah State University's campus with 4 - 20 mA current loop output meters. Two configurations appear in this repository:</w:t>
       </w:r>
     </w:p>
     <w:p>
@@ -553,7 +539,21 @@
         <w:pStyle w:val="TextBody"/>
         <w:numPr>
           <w:ilvl w:val="0"/>
-          <w:numId w:val="3"/>
+          <w:numId w:val="4"/>
+        </w:numPr>
+        <w:rPr/>
+      </w:pPr>
+      <w:r>
+        <w:rPr/>
+        <w:t>A configuration which reads a single 4 - 20 mA current loop output meter.</w:t>
+      </w:r>
+    </w:p>
+    <w:p>
+      <w:pPr>
+        <w:pStyle w:val="TextBody"/>
+        <w:numPr>
+          <w:ilvl w:val="0"/>
+          <w:numId w:val="4"/>
         </w:numPr>
         <w:rPr/>
       </w:pPr>
@@ -577,7 +577,7 @@
         <w:pStyle w:val="Heading1"/>
         <w:numPr>
           <w:ilvl w:val="0"/>
-          <w:numId w:val="4"/>
+          <w:numId w:val="5"/>
         </w:numPr>
         <w:rPr/>
       </w:pPr>
@@ -736,7 +736,7 @@
         <w:pStyle w:val="Heading1"/>
         <w:numPr>
           <w:ilvl w:val="0"/>
-          <w:numId w:val="1"/>
+          <w:numId w:val="2"/>
         </w:numPr>
         <w:rPr/>
       </w:pPr>
@@ -750,7 +750,7 @@
         <w:pStyle w:val="Heading3"/>
         <w:numPr>
           <w:ilvl w:val="2"/>
-          <w:numId w:val="1"/>
+          <w:numId w:val="2"/>
         </w:numPr>
         <w:rPr/>
       </w:pPr>
@@ -828,7 +828,7 @@
       </w:r>
       <w:r>
         <w:rPr/>
-        <w:t>ach current loop module, has two wires. The red wire should be connected to a 12-24 V power supply. The black wire should be connected to the datalogger's current loop input. These modules often have a third shield conductor, and is available as an uninsulated wire. This is not necessary to connect for this application. The wires in the above diagram are labeled to match where they would connect to the datalogger as shown in the diagram here:</w:t>
+        <w:t>ach current loop module has two wires. The red wire should be connected to a 12-24 V power supply. The black wire should be connected to the datalogger's current loop input. These modules often have a third shield conductor, and is available as an uninsulated wire. This is not necessary to connect for this application. The wires in the above diagram are labeled to match where they would connect to the datalogger as shown in the diagram here:</w:t>
       </w:r>
     </w:p>
     <w:p>
@@ -839,7 +839,7 @@
       </w:pPr>
       <w:r>
         <w:drawing>
-          <wp:anchor behindDoc="0" distT="0" distB="0" distL="0" distR="0" simplePos="0" locked="0" layoutInCell="1" allowOverlap="1" relativeHeight="7">
+          <wp:anchor behindDoc="0" distT="0" distB="0" distL="0" distR="0" simplePos="0" locked="0" layoutInCell="1" allowOverlap="1" relativeHeight="6">
             <wp:simplePos x="0" y="0"/>
             <wp:positionH relativeFrom="column">
               <wp:align>center</wp:align>
@@ -1273,6 +1273,98 @@
   <w:abstractNum w:abstractNumId="3">
     <w:lvl w:ilvl="0">
       <w:start w:val="1"/>
+      <w:numFmt w:val="none"/>
+      <w:suff w:val="nothing"/>
+      <w:lvlText w:val=""/>
+      <w:lvlJc w:val="left"/>
+      <w:pPr>
+        <w:ind w:left="0" w:hanging="0"/>
+      </w:pPr>
+    </w:lvl>
+    <w:lvl w:ilvl="1">
+      <w:start w:val="1"/>
+      <w:numFmt w:val="none"/>
+      <w:suff w:val="nothing"/>
+      <w:lvlText w:val=""/>
+      <w:lvlJc w:val="left"/>
+      <w:pPr>
+        <w:ind w:left="0" w:hanging="0"/>
+      </w:pPr>
+    </w:lvl>
+    <w:lvl w:ilvl="2">
+      <w:start w:val="1"/>
+      <w:numFmt w:val="none"/>
+      <w:suff w:val="nothing"/>
+      <w:lvlText w:val=""/>
+      <w:lvlJc w:val="left"/>
+      <w:pPr>
+        <w:ind w:left="0" w:hanging="0"/>
+      </w:pPr>
+    </w:lvl>
+    <w:lvl w:ilvl="3">
+      <w:start w:val="1"/>
+      <w:numFmt w:val="none"/>
+      <w:suff w:val="nothing"/>
+      <w:lvlText w:val=""/>
+      <w:lvlJc w:val="left"/>
+      <w:pPr>
+        <w:ind w:left="0" w:hanging="0"/>
+      </w:pPr>
+    </w:lvl>
+    <w:lvl w:ilvl="4">
+      <w:start w:val="1"/>
+      <w:numFmt w:val="none"/>
+      <w:suff w:val="nothing"/>
+      <w:lvlText w:val=""/>
+      <w:lvlJc w:val="left"/>
+      <w:pPr>
+        <w:ind w:left="0" w:hanging="0"/>
+      </w:pPr>
+    </w:lvl>
+    <w:lvl w:ilvl="5">
+      <w:start w:val="1"/>
+      <w:numFmt w:val="none"/>
+      <w:suff w:val="nothing"/>
+      <w:lvlText w:val=""/>
+      <w:lvlJc w:val="left"/>
+      <w:pPr>
+        <w:ind w:left="0" w:hanging="0"/>
+      </w:pPr>
+    </w:lvl>
+    <w:lvl w:ilvl="6">
+      <w:start w:val="1"/>
+      <w:numFmt w:val="none"/>
+      <w:suff w:val="nothing"/>
+      <w:lvlText w:val=""/>
+      <w:lvlJc w:val="left"/>
+      <w:pPr>
+        <w:ind w:left="0" w:hanging="0"/>
+      </w:pPr>
+    </w:lvl>
+    <w:lvl w:ilvl="7">
+      <w:start w:val="1"/>
+      <w:numFmt w:val="none"/>
+      <w:suff w:val="nothing"/>
+      <w:lvlText w:val=""/>
+      <w:lvlJc w:val="left"/>
+      <w:pPr>
+        <w:ind w:left="0" w:hanging="0"/>
+      </w:pPr>
+    </w:lvl>
+    <w:lvl w:ilvl="8">
+      <w:start w:val="1"/>
+      <w:numFmt w:val="none"/>
+      <w:suff w:val="nothing"/>
+      <w:lvlText w:val=""/>
+      <w:lvlJc w:val="left"/>
+      <w:pPr>
+        <w:ind w:left="0" w:hanging="0"/>
+      </w:pPr>
+    </w:lvl>
+  </w:abstractNum>
+  <w:abstractNum w:abstractNumId="4">
+    <w:lvl w:ilvl="0">
+      <w:start w:val="1"/>
       <w:numFmt w:val="bullet"/>
       <w:lvlText w:val=""/>
       <w:lvlJc w:val="left"/>
@@ -1416,7 +1508,7 @@
       </w:rPr>
     </w:lvl>
   </w:abstractNum>
-  <w:abstractNum w:abstractNumId="4">
+  <w:abstractNum w:abstractNumId="5">
     <w:lvl w:ilvl="0">
       <w:start w:val="1"/>
       <w:numFmt w:val="none"/>
@@ -1520,6 +1612,9 @@
   <w:num w:numId="4">
     <w:abstractNumId w:val="4"/>
   </w:num>
+  <w:num w:numId="5">
+    <w:abstractNumId w:val="5"/>
+  </w:num>
 </w:numbering>
 </file>
 
@@ -1530,6 +1625,7 @@
       <w:rPr>
         <w:rFonts w:ascii="Liberation Serif" w:hAnsi="Liberation Serif" w:eastAsia="AR PL SungtiL GB" w:cs="Lohit Devanagari"/>
         <w:kern w:val="2"/>
+        <w:sz w:val="20"/>
         <w:szCs w:val="24"/>
         <w:lang w:val="en-US" w:eastAsia="zh-CN" w:bidi="hi-IN"/>
       </w:rPr>
@@ -1577,7 +1673,6 @@
   <w:style w:type="paragraph" w:styleId="Heading3">
     <w:name w:val="Heading 3"/>
     <w:basedOn w:val="Heading"/>
-    <w:next w:val="TextBody"/>
     <w:qFormat/>
     <w:pPr>
       <w:numPr>
@@ -1720,6 +1815,69 @@
       <w:rFonts w:cs="OpenSymbol"/>
     </w:rPr>
   </w:style>
+  <w:style w:type="character" w:styleId="ListLabel496">
+    <w:name w:val="ListLabel 496"/>
+    <w:qFormat/>
+    <w:rPr>
+      <w:rFonts w:cs="OpenSymbol"/>
+    </w:rPr>
+  </w:style>
+  <w:style w:type="character" w:styleId="ListLabel497">
+    <w:name w:val="ListLabel 497"/>
+    <w:qFormat/>
+    <w:rPr>
+      <w:rFonts w:cs="OpenSymbol"/>
+    </w:rPr>
+  </w:style>
+  <w:style w:type="character" w:styleId="ListLabel498">
+    <w:name w:val="ListLabel 498"/>
+    <w:qFormat/>
+    <w:rPr>
+      <w:rFonts w:cs="OpenSymbol"/>
+    </w:rPr>
+  </w:style>
+  <w:style w:type="character" w:styleId="ListLabel499">
+    <w:name w:val="ListLabel 499"/>
+    <w:qFormat/>
+    <w:rPr>
+      <w:rFonts w:cs="OpenSymbol"/>
+    </w:rPr>
+  </w:style>
+  <w:style w:type="character" w:styleId="ListLabel500">
+    <w:name w:val="ListLabel 500"/>
+    <w:qFormat/>
+    <w:rPr>
+      <w:rFonts w:cs="OpenSymbol"/>
+    </w:rPr>
+  </w:style>
+  <w:style w:type="character" w:styleId="ListLabel501">
+    <w:name w:val="ListLabel 501"/>
+    <w:qFormat/>
+    <w:rPr>
+      <w:rFonts w:cs="OpenSymbol"/>
+    </w:rPr>
+  </w:style>
+  <w:style w:type="character" w:styleId="ListLabel502">
+    <w:name w:val="ListLabel 502"/>
+    <w:qFormat/>
+    <w:rPr>
+      <w:rFonts w:cs="OpenSymbol"/>
+    </w:rPr>
+  </w:style>
+  <w:style w:type="character" w:styleId="ListLabel503">
+    <w:name w:val="ListLabel 503"/>
+    <w:qFormat/>
+    <w:rPr>
+      <w:rFonts w:cs="OpenSymbol"/>
+    </w:rPr>
+  </w:style>
+  <w:style w:type="character" w:styleId="ListLabel504">
+    <w:name w:val="ListLabel 504"/>
+    <w:qFormat/>
+    <w:rPr>
+      <w:rFonts w:cs="OpenSymbol"/>
+    </w:rPr>
+  </w:style>
   <w:style w:type="paragraph" w:styleId="Heading">
     <w:name w:val="Heading"/>
     <w:basedOn w:val="Normal"/>

</xml_diff>